<commit_message>
Modification du tutoriel (Ajout cheat mode)
</commit_message>
<xml_diff>
--- a/Rendu/Tutoriel Jeu Worms.docx
+++ b/Rendu/Tutoriel Jeu Worms.docx
@@ -31,8 +31,6 @@
           <w:lang w:val="fr-FR"/>
         </w:rPr>
       </w:pPr>
-      <w:bookmarkStart w:id="0" w:name="_GoBack"/>
-      <w:bookmarkEnd w:id="0"/>
     </w:p>
     <w:p>
       <w:pPr>
@@ -351,11 +349,1790 @@
     </w:p>
     <w:p>
       <w:pPr>
+        <w:jc w:val="center"/>
+        <w:rPr>
+          <w:rFonts w:ascii="Worms 3D Full" w:hAnsi="Worms 3D Full"/>
+          <w:sz w:val="24"/>
+          <w:szCs w:val="24"/>
+          <w:lang w:val="fr-FR"/>
+        </w:rPr>
+      </w:pPr>
+    </w:p>
+    <w:p>
+      <w:pPr>
+        <w:jc w:val="center"/>
+        <w:rPr>
+          <w:rFonts w:ascii="Worms 3D Full" w:hAnsi="Worms 3D Full"/>
+          <w:sz w:val="24"/>
+          <w:szCs w:val="24"/>
+          <w:lang w:val="fr-FR"/>
+        </w:rPr>
+      </w:pPr>
+    </w:p>
+    <w:p>
+      <w:pPr>
+        <w:jc w:val="center"/>
+        <w:rPr>
+          <w:rFonts w:ascii="Worms 3D Full" w:hAnsi="Worms 3D Full"/>
+          <w:sz w:val="24"/>
+          <w:szCs w:val="24"/>
+          <w:lang w:val="fr-FR"/>
+        </w:rPr>
+      </w:pPr>
+    </w:p>
+    <w:p>
+      <w:pPr>
+        <w:jc w:val="center"/>
+        <w:rPr>
+          <w:rFonts w:ascii="Worms 3D Full" w:hAnsi="Worms 3D Full"/>
+          <w:sz w:val="24"/>
+          <w:szCs w:val="24"/>
+          <w:lang w:val="fr-FR"/>
+        </w:rPr>
+      </w:pPr>
+    </w:p>
+    <w:p>
+      <w:pPr>
+        <w:jc w:val="center"/>
+        <w:rPr>
+          <w:rFonts w:ascii="Worms 3D Full" w:hAnsi="Worms 3D Full"/>
+          <w:sz w:val="24"/>
+          <w:szCs w:val="24"/>
+          <w:lang w:val="fr-FR"/>
+        </w:rPr>
+      </w:pPr>
+    </w:p>
+    <w:p>
+      <w:pPr>
+        <w:jc w:val="center"/>
         <w:rPr>
           <w:rFonts w:ascii="Cambria Math" w:hAnsi="Cambria Math"/>
-          <w:lang w:val="fr-FR"/>
-        </w:rPr>
-      </w:pPr>
+          <w:b/>
+          <w:sz w:val="48"/>
+          <w:lang w:val="fr-FR"/>
+        </w:rPr>
+      </w:pPr>
+      <w:r>
+        <w:rPr>
+          <w:rFonts w:ascii="Cambria Math" w:hAnsi="Cambria Math"/>
+          <w:b/>
+          <w:sz w:val="48"/>
+          <w:lang w:val="fr-FR"/>
+        </w:rPr>
+        <w:t xml:space="preserve">Touches </w:t>
+      </w:r>
+      <w:r>
+        <w:rPr>
+          <w:rFonts w:ascii="Cambria Math" w:hAnsi="Cambria Math"/>
+          <w:b/>
+          <w:sz w:val="48"/>
+          <w:lang w:val="fr-FR"/>
+        </w:rPr>
+        <w:t>supplémentaires</w:t>
+      </w:r>
+    </w:p>
+    <w:p>
+      <w:pPr>
+        <w:rPr>
+          <w:rFonts w:ascii="Worms 3D Full" w:hAnsi="Worms 3D Full"/>
+          <w:sz w:val="24"/>
+          <w:szCs w:val="24"/>
+          <w:lang w:val="fr-FR"/>
+        </w:rPr>
+      </w:pPr>
+      <w:r>
+        <w:rPr>
+          <w:noProof/>
+          <w:lang w:val="fr-FR" w:eastAsia="fr-FR"/>
+        </w:rPr>
+        <w:drawing>
+          <wp:anchor distT="0" distB="0" distL="114300" distR="114300" simplePos="0" relativeHeight="251668480" behindDoc="1" locked="0" layoutInCell="1" allowOverlap="1">
+            <wp:simplePos x="0" y="0"/>
+            <wp:positionH relativeFrom="column">
+              <wp:posOffset>-635</wp:posOffset>
+            </wp:positionH>
+            <wp:positionV relativeFrom="paragraph">
+              <wp:posOffset>349885</wp:posOffset>
+            </wp:positionV>
+            <wp:extent cx="304800" cy="304800"/>
+            <wp:effectExtent l="0" t="0" r="0" b="0"/>
+            <wp:wrapNone/>
+            <wp:docPr id="1" name="Image 1" descr="http://www.icone-png.com/png/36/35853.png"/>
+            <wp:cNvGraphicFramePr>
+              <a:graphicFrameLocks xmlns:a="http://schemas.openxmlformats.org/drawingml/2006/main" noChangeAspect="1"/>
+            </wp:cNvGraphicFramePr>
+            <a:graphic xmlns:a="http://schemas.openxmlformats.org/drawingml/2006/main">
+              <a:graphicData uri="http://schemas.openxmlformats.org/drawingml/2006/picture">
+                <pic:pic xmlns:pic="http://schemas.openxmlformats.org/drawingml/2006/picture">
+                  <pic:nvPicPr>
+                    <pic:cNvPr id="0" name="Picture 1" descr="http://www.icone-png.com/png/36/35853.png"/>
+                    <pic:cNvPicPr>
+                      <a:picLocks noChangeAspect="1" noChangeArrowheads="1"/>
+                    </pic:cNvPicPr>
+                  </pic:nvPicPr>
+                  <pic:blipFill>
+                    <a:blip r:embed="rId9">
+                      <a:extLst>
+                        <a:ext uri="{28A0092B-C50C-407E-A947-70E740481C1C}">
+                          <a14:useLocalDpi xmlns:a14="http://schemas.microsoft.com/office/drawing/2010/main" val="0"/>
+                        </a:ext>
+                      </a:extLst>
+                    </a:blip>
+                    <a:srcRect/>
+                    <a:stretch>
+                      <a:fillRect/>
+                    </a:stretch>
+                  </pic:blipFill>
+                  <pic:spPr bwMode="auto">
+                    <a:xfrm>
+                      <a:off x="0" y="0"/>
+                      <a:ext cx="304800" cy="304800"/>
+                    </a:xfrm>
+                    <a:prstGeom prst="rect">
+                      <a:avLst/>
+                    </a:prstGeom>
+                    <a:noFill/>
+                    <a:ln>
+                      <a:noFill/>
+                    </a:ln>
+                  </pic:spPr>
+                </pic:pic>
+              </a:graphicData>
+            </a:graphic>
+          </wp:anchor>
+        </w:drawing>
+      </w:r>
+      <w:r>
+        <w:rPr>
+          <w:rFonts w:ascii="Cambria Math" w:hAnsi="Cambria Math"/>
+          <w:b/>
+          <w:sz w:val="48"/>
+          <w:lang w:val="fr-FR"/>
+        </w:rPr>
+        <w:t xml:space="preserve">       </w:t>
+      </w:r>
+      <w:r>
+        <w:rPr>
+          <w:rFonts w:ascii="Cambria Math" w:hAnsi="Cambria Math"/>
+          <w:b/>
+          <w:sz w:val="48"/>
+          <w:lang w:val="fr-FR"/>
+        </w:rPr>
+        <w:br/>
+        <w:t xml:space="preserve">      </w:t>
+      </w:r>
+      <w:r>
+        <w:rPr>
+          <w:rFonts w:ascii="Worms 3D Full" w:hAnsi="Worms 3D Full"/>
+          <w:sz w:val="24"/>
+          <w:szCs w:val="24"/>
+          <w:lang w:val="fr-FR"/>
+        </w:rPr>
+        <w:t>Pour</w:t>
+      </w:r>
+      <w:r>
+        <w:rPr>
+          <w:rFonts w:ascii="Worms 3D Full" w:hAnsi="Worms 3D Full"/>
+          <w:sz w:val="24"/>
+          <w:szCs w:val="24"/>
+          <w:lang w:val="fr-FR"/>
+        </w:rPr>
+        <w:t xml:space="preserve"> quitter le jeu, appuyez sur Echap</w:t>
+      </w:r>
+    </w:p>
+    <w:p>
+      <w:pPr>
+        <w:rPr>
+          <w:rFonts w:ascii="Worms 3D Full" w:hAnsi="Worms 3D Full"/>
+          <w:sz w:val="24"/>
+          <w:szCs w:val="24"/>
+          <w:lang w:val="fr-FR"/>
+        </w:rPr>
+      </w:pPr>
+      <w:r>
+        <w:rPr>
+          <w:noProof/>
+          <w:lang w:val="fr-FR" w:eastAsia="fr-FR"/>
+        </w:rPr>
+        <w:drawing>
+          <wp:anchor distT="0" distB="0" distL="114300" distR="114300" simplePos="0" relativeHeight="251672576" behindDoc="1" locked="0" layoutInCell="1" allowOverlap="1">
+            <wp:simplePos x="0" y="0"/>
+            <wp:positionH relativeFrom="column">
+              <wp:posOffset>349885</wp:posOffset>
+            </wp:positionH>
+            <wp:positionV relativeFrom="paragraph">
+              <wp:posOffset>252730</wp:posOffset>
+            </wp:positionV>
+            <wp:extent cx="274320" cy="274320"/>
+            <wp:effectExtent l="0" t="0" r="0" b="0"/>
+            <wp:wrapNone/>
+            <wp:docPr id="5" name="Image 5" descr="RÃ©sultat de recherche d'images pour &quot;icone musique&quot;"/>
+            <wp:cNvGraphicFramePr>
+              <a:graphicFrameLocks xmlns:a="http://schemas.openxmlformats.org/drawingml/2006/main" noChangeAspect="1"/>
+            </wp:cNvGraphicFramePr>
+            <a:graphic xmlns:a="http://schemas.openxmlformats.org/drawingml/2006/main">
+              <a:graphicData uri="http://schemas.openxmlformats.org/drawingml/2006/picture">
+                <pic:pic xmlns:pic="http://schemas.openxmlformats.org/drawingml/2006/picture">
+                  <pic:nvPicPr>
+                    <pic:cNvPr id="0" name="Picture 9" descr="RÃ©sultat de recherche d'images pour &quot;icone musique&quot;"/>
+                    <pic:cNvPicPr>
+                      <a:picLocks noChangeAspect="1" noChangeArrowheads="1"/>
+                    </pic:cNvPicPr>
+                  </pic:nvPicPr>
+                  <pic:blipFill>
+                    <a:blip r:embed="rId10" cstate="print">
+                      <a:extLst>
+                        <a:ext uri="{28A0092B-C50C-407E-A947-70E740481C1C}">
+                          <a14:useLocalDpi xmlns:a14="http://schemas.microsoft.com/office/drawing/2010/main" val="0"/>
+                        </a:ext>
+                      </a:extLst>
+                    </a:blip>
+                    <a:srcRect/>
+                    <a:stretch>
+                      <a:fillRect/>
+                    </a:stretch>
+                  </pic:blipFill>
+                  <pic:spPr bwMode="auto">
+                    <a:xfrm>
+                      <a:off x="0" y="0"/>
+                      <a:ext cx="274320" cy="274320"/>
+                    </a:xfrm>
+                    <a:prstGeom prst="rect">
+                      <a:avLst/>
+                    </a:prstGeom>
+                    <a:noFill/>
+                    <a:ln>
+                      <a:noFill/>
+                    </a:ln>
+                  </pic:spPr>
+                </pic:pic>
+              </a:graphicData>
+            </a:graphic>
+            <wp14:sizeRelH relativeFrom="margin">
+              <wp14:pctWidth>0</wp14:pctWidth>
+            </wp14:sizeRelH>
+            <wp14:sizeRelV relativeFrom="margin">
+              <wp14:pctHeight>0</wp14:pctHeight>
+            </wp14:sizeRelV>
+          </wp:anchor>
+        </w:drawing>
+      </w:r>
+      <w:r>
+        <w:rPr>
+          <w:noProof/>
+          <w:lang w:val="fr-FR" w:eastAsia="fr-FR"/>
+        </w:rPr>
+        <w:drawing>
+          <wp:anchor distT="0" distB="0" distL="114300" distR="114300" simplePos="0" relativeHeight="251669504" behindDoc="1" locked="0" layoutInCell="1" allowOverlap="1">
+            <wp:simplePos x="0" y="0"/>
+            <wp:positionH relativeFrom="column">
+              <wp:posOffset>-635</wp:posOffset>
+            </wp:positionH>
+            <wp:positionV relativeFrom="paragraph">
+              <wp:posOffset>252730</wp:posOffset>
+            </wp:positionV>
+            <wp:extent cx="304800" cy="304800"/>
+            <wp:effectExtent l="0" t="0" r="0" b="0"/>
+            <wp:wrapNone/>
+            <wp:docPr id="2" name="Image 2" descr="http://www.icone-png.com/png/36/35896.png"/>
+            <wp:cNvGraphicFramePr>
+              <a:graphicFrameLocks xmlns:a="http://schemas.openxmlformats.org/drawingml/2006/main" noChangeAspect="1"/>
+            </wp:cNvGraphicFramePr>
+            <a:graphic xmlns:a="http://schemas.openxmlformats.org/drawingml/2006/main">
+              <a:graphicData uri="http://schemas.openxmlformats.org/drawingml/2006/picture">
+                <pic:pic xmlns:pic="http://schemas.openxmlformats.org/drawingml/2006/picture">
+                  <pic:nvPicPr>
+                    <pic:cNvPr id="0" name="Picture 3" descr="http://www.icone-png.com/png/36/35896.png"/>
+                    <pic:cNvPicPr>
+                      <a:picLocks noChangeAspect="1" noChangeArrowheads="1"/>
+                    </pic:cNvPicPr>
+                  </pic:nvPicPr>
+                  <pic:blipFill>
+                    <a:blip r:embed="rId11">
+                      <a:extLst>
+                        <a:ext uri="{28A0092B-C50C-407E-A947-70E740481C1C}">
+                          <a14:useLocalDpi xmlns:a14="http://schemas.microsoft.com/office/drawing/2010/main" val="0"/>
+                        </a:ext>
+                      </a:extLst>
+                    </a:blip>
+                    <a:srcRect/>
+                    <a:stretch>
+                      <a:fillRect/>
+                    </a:stretch>
+                  </pic:blipFill>
+                  <pic:spPr bwMode="auto">
+                    <a:xfrm>
+                      <a:off x="0" y="0"/>
+                      <a:ext cx="304800" cy="304800"/>
+                    </a:xfrm>
+                    <a:prstGeom prst="rect">
+                      <a:avLst/>
+                    </a:prstGeom>
+                    <a:noFill/>
+                    <a:ln>
+                      <a:noFill/>
+                    </a:ln>
+                  </pic:spPr>
+                </pic:pic>
+              </a:graphicData>
+            </a:graphic>
+          </wp:anchor>
+        </w:drawing>
+      </w:r>
+    </w:p>
+    <w:p>
+      <w:pPr>
+        <w:rPr>
+          <w:rFonts w:ascii="Worms 3D Full" w:hAnsi="Worms 3D Full"/>
+          <w:sz w:val="24"/>
+          <w:szCs w:val="24"/>
+          <w:lang w:val="fr-FR"/>
+        </w:rPr>
+      </w:pPr>
+      <w:r>
+        <w:rPr>
+          <w:rFonts w:ascii="Cambria Math" w:hAnsi="Cambria Math"/>
+          <w:b/>
+          <w:sz w:val="48"/>
+          <w:lang w:val="fr-FR"/>
+        </w:rPr>
+        <w:t xml:space="preserve">      </w:t>
+      </w:r>
+      <w:r>
+        <w:rPr>
+          <w:rFonts w:ascii="Cambria Math" w:hAnsi="Cambria Math"/>
+          <w:b/>
+          <w:sz w:val="48"/>
+          <w:lang w:val="fr-FR"/>
+        </w:rPr>
+        <w:t xml:space="preserve">     </w:t>
+      </w:r>
+      <w:r>
+        <w:rPr>
+          <w:rFonts w:ascii="Worms 3D Full" w:hAnsi="Worms 3D Full"/>
+          <w:sz w:val="24"/>
+          <w:szCs w:val="24"/>
+          <w:lang w:val="fr-FR"/>
+        </w:rPr>
+        <w:t>Pour</w:t>
+      </w:r>
+      <w:r>
+        <w:rPr>
+          <w:rFonts w:ascii="Worms 3D Full" w:hAnsi="Worms 3D Full"/>
+          <w:sz w:val="24"/>
+          <w:szCs w:val="24"/>
+          <w:lang w:val="fr-FR"/>
+        </w:rPr>
+        <w:t xml:space="preserve"> activer/désactiver la musique, appuyez sur M</w:t>
+      </w:r>
+    </w:p>
+    <w:p>
+      <w:pPr>
+        <w:rPr>
+          <w:rFonts w:ascii="Worms 3D Full" w:hAnsi="Worms 3D Full"/>
+          <w:sz w:val="24"/>
+          <w:szCs w:val="24"/>
+          <w:lang w:val="fr-FR"/>
+        </w:rPr>
+      </w:pPr>
+      <w:r>
+        <w:rPr>
+          <w:noProof/>
+          <w:lang w:val="fr-FR" w:eastAsia="fr-FR"/>
+        </w:rPr>
+        <w:drawing>
+          <wp:anchor distT="0" distB="0" distL="114300" distR="114300" simplePos="0" relativeHeight="251671552" behindDoc="1" locked="0" layoutInCell="1" allowOverlap="1">
+            <wp:simplePos x="0" y="0"/>
+            <wp:positionH relativeFrom="column">
+              <wp:posOffset>349885</wp:posOffset>
+            </wp:positionH>
+            <wp:positionV relativeFrom="paragraph">
+              <wp:posOffset>273050</wp:posOffset>
+            </wp:positionV>
+            <wp:extent cx="281940" cy="267970"/>
+            <wp:effectExtent l="0" t="0" r="3810" b="0"/>
+            <wp:wrapNone/>
+            <wp:docPr id="4" name="Image 4" descr="RÃ©sultat de recherche d'images pour &quot;etoile mario&quot;"/>
+            <wp:cNvGraphicFramePr>
+              <a:graphicFrameLocks xmlns:a="http://schemas.openxmlformats.org/drawingml/2006/main" noChangeAspect="1"/>
+            </wp:cNvGraphicFramePr>
+            <a:graphic xmlns:a="http://schemas.openxmlformats.org/drawingml/2006/main">
+              <a:graphicData uri="http://schemas.openxmlformats.org/drawingml/2006/picture">
+                <pic:pic xmlns:pic="http://schemas.openxmlformats.org/drawingml/2006/picture">
+                  <pic:nvPicPr>
+                    <pic:cNvPr id="0" name="Picture 7" descr="RÃ©sultat de recherche d'images pour &quot;etoile mario&quot;"/>
+                    <pic:cNvPicPr>
+                      <a:picLocks noChangeAspect="1" noChangeArrowheads="1"/>
+                    </pic:cNvPicPr>
+                  </pic:nvPicPr>
+                  <pic:blipFill>
+                    <a:blip r:embed="rId12" cstate="print">
+                      <a:extLst>
+                        <a:ext uri="{28A0092B-C50C-407E-A947-70E740481C1C}">
+                          <a14:useLocalDpi xmlns:a14="http://schemas.microsoft.com/office/drawing/2010/main" val="0"/>
+                        </a:ext>
+                      </a:extLst>
+                    </a:blip>
+                    <a:srcRect/>
+                    <a:stretch>
+                      <a:fillRect/>
+                    </a:stretch>
+                  </pic:blipFill>
+                  <pic:spPr bwMode="auto">
+                    <a:xfrm>
+                      <a:off x="0" y="0"/>
+                      <a:ext cx="281940" cy="267970"/>
+                    </a:xfrm>
+                    <a:prstGeom prst="rect">
+                      <a:avLst/>
+                    </a:prstGeom>
+                    <a:noFill/>
+                    <a:ln>
+                      <a:noFill/>
+                    </a:ln>
+                  </pic:spPr>
+                </pic:pic>
+              </a:graphicData>
+            </a:graphic>
+            <wp14:sizeRelH relativeFrom="margin">
+              <wp14:pctWidth>0</wp14:pctWidth>
+            </wp14:sizeRelH>
+            <wp14:sizeRelV relativeFrom="margin">
+              <wp14:pctHeight>0</wp14:pctHeight>
+            </wp14:sizeRelV>
+          </wp:anchor>
+        </w:drawing>
+      </w:r>
+      <w:r>
+        <w:rPr>
+          <w:noProof/>
+          <w:lang w:val="fr-FR" w:eastAsia="fr-FR"/>
+        </w:rPr>
+        <w:drawing>
+          <wp:anchor distT="0" distB="0" distL="114300" distR="114300" simplePos="0" relativeHeight="251670528" behindDoc="1" locked="0" layoutInCell="1" allowOverlap="1">
+            <wp:simplePos x="0" y="0"/>
+            <wp:positionH relativeFrom="column">
+              <wp:posOffset>-635</wp:posOffset>
+            </wp:positionH>
+            <wp:positionV relativeFrom="paragraph">
+              <wp:posOffset>273050</wp:posOffset>
+            </wp:positionV>
+            <wp:extent cx="304800" cy="304800"/>
+            <wp:effectExtent l="0" t="0" r="0" b="0"/>
+            <wp:wrapNone/>
+            <wp:docPr id="3" name="Image 3" descr="http://www.icone-png.com/png/36/35923.png"/>
+            <wp:cNvGraphicFramePr>
+              <a:graphicFrameLocks xmlns:a="http://schemas.openxmlformats.org/drawingml/2006/main" noChangeAspect="1"/>
+            </wp:cNvGraphicFramePr>
+            <a:graphic xmlns:a="http://schemas.openxmlformats.org/drawingml/2006/main">
+              <a:graphicData uri="http://schemas.openxmlformats.org/drawingml/2006/picture">
+                <pic:pic xmlns:pic="http://schemas.openxmlformats.org/drawingml/2006/picture">
+                  <pic:nvPicPr>
+                    <pic:cNvPr id="0" name="Picture 5" descr="http://www.icone-png.com/png/36/35923.png"/>
+                    <pic:cNvPicPr>
+                      <a:picLocks noChangeAspect="1" noChangeArrowheads="1"/>
+                    </pic:cNvPicPr>
+                  </pic:nvPicPr>
+                  <pic:blipFill>
+                    <a:blip r:embed="rId13">
+                      <a:extLst>
+                        <a:ext uri="{28A0092B-C50C-407E-A947-70E740481C1C}">
+                          <a14:useLocalDpi xmlns:a14="http://schemas.microsoft.com/office/drawing/2010/main" val="0"/>
+                        </a:ext>
+                      </a:extLst>
+                    </a:blip>
+                    <a:srcRect/>
+                    <a:stretch>
+                      <a:fillRect/>
+                    </a:stretch>
+                  </pic:blipFill>
+                  <pic:spPr bwMode="auto">
+                    <a:xfrm>
+                      <a:off x="0" y="0"/>
+                      <a:ext cx="304800" cy="304800"/>
+                    </a:xfrm>
+                    <a:prstGeom prst="rect">
+                      <a:avLst/>
+                    </a:prstGeom>
+                    <a:noFill/>
+                    <a:ln>
+                      <a:noFill/>
+                    </a:ln>
+                  </pic:spPr>
+                </pic:pic>
+              </a:graphicData>
+            </a:graphic>
+          </wp:anchor>
+        </w:drawing>
+      </w:r>
+    </w:p>
+    <w:p>
+      <w:pPr>
+        <w:spacing w:after="0"/>
+        <w:rPr>
+          <w:rFonts w:ascii="Worms 3D Full" w:hAnsi="Worms 3D Full"/>
+          <w:sz w:val="24"/>
+          <w:szCs w:val="24"/>
+          <w:lang w:val="fr-FR"/>
+        </w:rPr>
+      </w:pPr>
+      <w:r>
+        <w:rPr>
+          <w:rFonts w:ascii="Worms 3D Full" w:hAnsi="Worms 3D Full"/>
+          <w:sz w:val="24"/>
+          <w:szCs w:val="24"/>
+          <w:lang w:val="fr-FR"/>
+        </w:rPr>
+        <w:t xml:space="preserve">          </w:t>
+      </w:r>
+      <w:r>
+        <w:rPr>
+          <w:rFonts w:ascii="Worms 3D Full" w:hAnsi="Worms 3D Full"/>
+          <w:sz w:val="24"/>
+          <w:szCs w:val="24"/>
+          <w:lang w:val="fr-FR"/>
+        </w:rPr>
+        <w:t>Pour accéder au mode développeur, appelé « </w:t>
+      </w:r>
+      <w:proofErr w:type="spellStart"/>
+      <w:r>
+        <w:rPr>
+          <w:rFonts w:ascii="Worms 3D Full" w:hAnsi="Worms 3D Full"/>
+          <w:sz w:val="24"/>
+          <w:szCs w:val="24"/>
+          <w:lang w:val="fr-FR"/>
+        </w:rPr>
+        <w:t>C</w:t>
+      </w:r>
+      <w:r>
+        <w:rPr>
+          <w:rFonts w:ascii="Worms 3D Full" w:hAnsi="Worms 3D Full"/>
+          <w:sz w:val="24"/>
+          <w:szCs w:val="24"/>
+          <w:lang w:val="fr-FR"/>
+        </w:rPr>
+        <w:t>heat</w:t>
+      </w:r>
+      <w:proofErr w:type="spellEnd"/>
+      <w:r>
+        <w:rPr>
+          <w:rFonts w:ascii="Worms 3D Full" w:hAnsi="Worms 3D Full"/>
+          <w:sz w:val="24"/>
+          <w:szCs w:val="24"/>
+          <w:lang w:val="fr-FR"/>
+        </w:rPr>
+        <w:t xml:space="preserve"> </w:t>
+      </w:r>
+    </w:p>
+    <w:p>
+      <w:pPr>
+        <w:spacing w:after="0"/>
+        <w:rPr>
+          <w:rFonts w:ascii="Worms 3D Full" w:hAnsi="Worms 3D Full"/>
+          <w:sz w:val="24"/>
+          <w:szCs w:val="24"/>
+          <w:lang w:val="fr-FR"/>
+        </w:rPr>
+      </w:pPr>
+      <w:r>
+        <w:rPr>
+          <w:rFonts w:ascii="Worms 3D Full" w:hAnsi="Worms 3D Full"/>
+          <w:sz w:val="24"/>
+          <w:szCs w:val="24"/>
+          <w:lang w:val="fr-FR"/>
+        </w:rPr>
+        <w:t xml:space="preserve">          </w:t>
+      </w:r>
+      <w:r>
+        <w:rPr>
+          <w:rFonts w:ascii="Worms 3D Full" w:hAnsi="Worms 3D Full"/>
+          <w:sz w:val="24"/>
+          <w:szCs w:val="24"/>
+          <w:lang w:val="fr-FR"/>
+        </w:rPr>
+        <w:t>M</w:t>
+      </w:r>
+      <w:r>
+        <w:rPr>
+          <w:rFonts w:ascii="Worms 3D Full" w:hAnsi="Worms 3D Full"/>
+          <w:sz w:val="24"/>
+          <w:szCs w:val="24"/>
+          <w:lang w:val="fr-FR"/>
+        </w:rPr>
+        <w:t>ode »</w:t>
+      </w:r>
+      <w:r>
+        <w:rPr>
+          <w:rFonts w:ascii="Worms 3D Full" w:hAnsi="Worms 3D Full"/>
+          <w:sz w:val="24"/>
+          <w:szCs w:val="24"/>
+          <w:lang w:val="fr-FR"/>
+        </w:rPr>
+        <w:t>, appuyez sur C</w:t>
+      </w:r>
+    </w:p>
+    <w:p>
+      <w:pPr>
+        <w:rPr>
+          <w:rFonts w:ascii="Worms 3D Full" w:hAnsi="Worms 3D Full"/>
+          <w:sz w:val="24"/>
+          <w:szCs w:val="24"/>
+          <w:lang w:val="fr-FR"/>
+        </w:rPr>
+      </w:pPr>
+    </w:p>
+    <w:p>
+      <w:pPr>
+        <w:rPr>
+          <w:rFonts w:ascii="Worms 3D Full" w:hAnsi="Worms 3D Full"/>
+          <w:sz w:val="24"/>
+          <w:szCs w:val="24"/>
+          <w:lang w:val="fr-FR"/>
+        </w:rPr>
+      </w:pPr>
+    </w:p>
+    <w:p>
+      <w:pPr>
+        <w:rPr>
+          <w:rFonts w:ascii="Worms 3D Full" w:hAnsi="Worms 3D Full"/>
+          <w:sz w:val="24"/>
+          <w:szCs w:val="24"/>
+          <w:lang w:val="fr-FR"/>
+        </w:rPr>
+      </w:pPr>
+      <w:r>
+        <w:rPr>
+          <w:rFonts w:ascii="Worms 3D Full" w:hAnsi="Worms 3D Full"/>
+          <w:noProof/>
+          <w:sz w:val="24"/>
+          <w:szCs w:val="24"/>
+          <w:lang w:val="fr-FR" w:eastAsia="fr-FR"/>
+        </w:rPr>
+        <mc:AlternateContent>
+          <mc:Choice Requires="wps">
+            <w:drawing>
+              <wp:anchor distT="45720" distB="45720" distL="114300" distR="114300" simplePos="0" relativeHeight="251683840" behindDoc="1" locked="0" layoutInCell="1" allowOverlap="1" wp14:anchorId="46C7309A" wp14:editId="62A04F06">
+                <wp:simplePos x="0" y="0"/>
+                <wp:positionH relativeFrom="column">
+                  <wp:posOffset>3664585</wp:posOffset>
+                </wp:positionH>
+                <wp:positionV relativeFrom="paragraph">
+                  <wp:posOffset>123825</wp:posOffset>
+                </wp:positionV>
+                <wp:extent cx="2758440" cy="899160"/>
+                <wp:effectExtent l="0" t="0" r="3810" b="0"/>
+                <wp:wrapNone/>
+                <wp:docPr id="11" name="Zone de texte 2"/>
+                <wp:cNvGraphicFramePr>
+                  <a:graphicFrameLocks xmlns:a="http://schemas.openxmlformats.org/drawingml/2006/main"/>
+                </wp:cNvGraphicFramePr>
+                <a:graphic xmlns:a="http://schemas.openxmlformats.org/drawingml/2006/main">
+                  <a:graphicData uri="http://schemas.microsoft.com/office/word/2010/wordprocessingShape">
+                    <wps:wsp>
+                      <wps:cNvSpPr txBox="1">
+                        <a:spLocks noChangeArrowheads="1"/>
+                      </wps:cNvSpPr>
+                      <wps:spPr bwMode="auto">
+                        <a:xfrm>
+                          <a:off x="0" y="0"/>
+                          <a:ext cx="2758440" cy="899160"/>
+                        </a:xfrm>
+                        <a:prstGeom prst="rect">
+                          <a:avLst/>
+                        </a:prstGeom>
+                        <a:solidFill>
+                          <a:srgbClr val="FFFFFF"/>
+                        </a:solidFill>
+                        <a:ln w="9525">
+                          <a:noFill/>
+                          <a:miter lim="800000"/>
+                          <a:headEnd/>
+                          <a:tailEnd/>
+                        </a:ln>
+                      </wps:spPr>
+                      <wps:txbx>
+                        <w:txbxContent>
+                          <w:p>
+                            <w:pPr>
+                              <w:rPr>
+                                <w:rFonts w:ascii="Worms 3D Full" w:hAnsi="Worms 3D Full"/>
+                                <w:lang w:val="fr-FR"/>
+                              </w:rPr>
+                            </w:pPr>
+                            <w:r>
+                              <w:rPr>
+                                <w:rFonts w:ascii="Worms 3D Full" w:hAnsi="Worms 3D Full"/>
+                                <w:lang w:val="fr-FR"/>
+                              </w:rPr>
+                              <w:t>Cliquez sur la molette pour afficher le rayon de l’explosion, tournez la molette pour</w:t>
+                            </w:r>
+                            <w:r>
+                              <w:rPr>
+                                <w:rFonts w:ascii="Worms 3D Full" w:hAnsi="Worms 3D Full"/>
+                                <w:lang w:val="fr-FR"/>
+                              </w:rPr>
+                              <w:t xml:space="preserve"> </w:t>
+                            </w:r>
+                            <w:r>
+                              <w:rPr>
+                                <w:rFonts w:ascii="Worms 3D Full" w:hAnsi="Worms 3D Full"/>
+                                <w:lang w:val="fr-FR"/>
+                              </w:rPr>
+                              <w:t xml:space="preserve">régler </w:t>
+                            </w:r>
+                            <w:r>
+                              <w:rPr>
+                                <w:rFonts w:ascii="Worms 3D Full" w:hAnsi="Worms 3D Full"/>
+                                <w:lang w:val="fr-FR"/>
+                              </w:rPr>
+                              <w:t>ce même rayon</w:t>
+                            </w:r>
+                          </w:p>
+                        </w:txbxContent>
+                      </wps:txbx>
+                      <wps:bodyPr rot="0" vert="horz" wrap="square" lIns="91440" tIns="45720" rIns="91440" bIns="45720" anchor="t" anchorCtr="0">
+                        <a:noAutofit/>
+                      </wps:bodyPr>
+                    </wps:wsp>
+                  </a:graphicData>
+                </a:graphic>
+                <wp14:sizeRelH relativeFrom="margin">
+                  <wp14:pctWidth>0</wp14:pctWidth>
+                </wp14:sizeRelH>
+                <wp14:sizeRelV relativeFrom="margin">
+                  <wp14:pctHeight>0</wp14:pctHeight>
+                </wp14:sizeRelV>
+              </wp:anchor>
+            </w:drawing>
+          </mc:Choice>
+          <mc:Fallback>
+            <w:pict>
+              <v:shapetype w14:anchorId="46C7309A" id="_x0000_t202" coordsize="21600,21600" o:spt="202" path="m,l,21600r21600,l21600,xe">
+                <v:stroke joinstyle="miter"/>
+                <v:path gradientshapeok="t" o:connecttype="rect"/>
+              </v:shapetype>
+              <v:shape id="Zone de texte 2" o:spid="_x0000_s1026" type="#_x0000_t202" style="position:absolute;margin-left:288.55pt;margin-top:9.75pt;width:217.2pt;height:70.8pt;z-index:-251632640;visibility:visible;mso-wrap-style:square;mso-width-percent:0;mso-height-percent:0;mso-wrap-distance-left:9pt;mso-wrap-distance-top:3.6pt;mso-wrap-distance-right:9pt;mso-wrap-distance-bottom:3.6pt;mso-position-horizontal:absolute;mso-position-horizontal-relative:text;mso-position-vertical:absolute;mso-position-vertical-relative:text;mso-width-percent:0;mso-height-percent:0;mso-width-relative:margin;mso-height-relative:margin;v-text-anchor:top" o:gfxdata="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" stroked="f">
+                <v:textbox>
+                  <w:txbxContent>
+                    <w:p>
+                      <w:pPr>
+                        <w:rPr>
+                          <w:rFonts w:ascii="Worms 3D Full" w:hAnsi="Worms 3D Full"/>
+                          <w:lang w:val="fr-FR"/>
+                        </w:rPr>
+                      </w:pPr>
+                      <w:r>
+                        <w:rPr>
+                          <w:rFonts w:ascii="Worms 3D Full" w:hAnsi="Worms 3D Full"/>
+                          <w:lang w:val="fr-FR"/>
+                        </w:rPr>
+                        <w:t>Cliquez sur la molette pour afficher le rayon de l’explosion, tournez la molette pour</w:t>
+                      </w:r>
+                      <w:r>
+                        <w:rPr>
+                          <w:rFonts w:ascii="Worms 3D Full" w:hAnsi="Worms 3D Full"/>
+                          <w:lang w:val="fr-FR"/>
+                        </w:rPr>
+                        <w:t xml:space="preserve"> </w:t>
+                      </w:r>
+                      <w:r>
+                        <w:rPr>
+                          <w:rFonts w:ascii="Worms 3D Full" w:hAnsi="Worms 3D Full"/>
+                          <w:lang w:val="fr-FR"/>
+                        </w:rPr>
+                        <w:t xml:space="preserve">régler </w:t>
+                      </w:r>
+                      <w:r>
+                        <w:rPr>
+                          <w:rFonts w:ascii="Worms 3D Full" w:hAnsi="Worms 3D Full"/>
+                          <w:lang w:val="fr-FR"/>
+                        </w:rPr>
+                        <w:t>ce même rayon</w:t>
+                      </w:r>
+                    </w:p>
+                  </w:txbxContent>
+                </v:textbox>
+              </v:shape>
+            </w:pict>
+          </mc:Fallback>
+        </mc:AlternateContent>
+      </w:r>
+      <w:r>
+        <w:rPr>
+          <w:noProof/>
+          <w:lang w:val="fr-FR" w:eastAsia="fr-FR"/>
+        </w:rPr>
+        <w:drawing>
+          <wp:anchor distT="0" distB="0" distL="114300" distR="114300" simplePos="0" relativeHeight="251687936" behindDoc="1" locked="0" layoutInCell="1" allowOverlap="1">
+            <wp:simplePos x="0" y="0"/>
+            <wp:positionH relativeFrom="column">
+              <wp:posOffset>3131185</wp:posOffset>
+            </wp:positionH>
+            <wp:positionV relativeFrom="paragraph">
+              <wp:posOffset>222885</wp:posOffset>
+            </wp:positionV>
+            <wp:extent cx="533400" cy="533400"/>
+            <wp:effectExtent l="0" t="0" r="0" b="0"/>
+            <wp:wrapNone/>
+            <wp:docPr id="15" name="Image 15" descr="RÃ©sultat de recherche d'images pour &quot;cercle rouge&quot;"/>
+            <wp:cNvGraphicFramePr>
+              <a:graphicFrameLocks xmlns:a="http://schemas.openxmlformats.org/drawingml/2006/main" noChangeAspect="1"/>
+            </wp:cNvGraphicFramePr>
+            <a:graphic xmlns:a="http://schemas.openxmlformats.org/drawingml/2006/main">
+              <a:graphicData uri="http://schemas.openxmlformats.org/drawingml/2006/picture">
+                <pic:pic xmlns:pic="http://schemas.openxmlformats.org/drawingml/2006/picture">
+                  <pic:nvPicPr>
+                    <pic:cNvPr id="0" name="Picture 15" descr="RÃ©sultat de recherche d'images pour &quot;cercle rouge&quot;"/>
+                    <pic:cNvPicPr>
+                      <a:picLocks noChangeAspect="1" noChangeArrowheads="1"/>
+                    </pic:cNvPicPr>
+                  </pic:nvPicPr>
+                  <pic:blipFill>
+                    <a:blip r:embed="rId14" cstate="print">
+                      <a:extLst>
+                        <a:ext uri="{28A0092B-C50C-407E-A947-70E740481C1C}">
+                          <a14:useLocalDpi xmlns:a14="http://schemas.microsoft.com/office/drawing/2010/main" val="0"/>
+                        </a:ext>
+                      </a:extLst>
+                    </a:blip>
+                    <a:srcRect/>
+                    <a:stretch>
+                      <a:fillRect/>
+                    </a:stretch>
+                  </pic:blipFill>
+                  <pic:spPr bwMode="auto">
+                    <a:xfrm>
+                      <a:off x="0" y="0"/>
+                      <a:ext cx="533400" cy="533400"/>
+                    </a:xfrm>
+                    <a:prstGeom prst="rect">
+                      <a:avLst/>
+                    </a:prstGeom>
+                    <a:noFill/>
+                    <a:ln>
+                      <a:noFill/>
+                    </a:ln>
+                  </pic:spPr>
+                </pic:pic>
+              </a:graphicData>
+            </a:graphic>
+            <wp14:sizeRelH relativeFrom="margin">
+              <wp14:pctWidth>0</wp14:pctWidth>
+            </wp14:sizeRelH>
+            <wp14:sizeRelV relativeFrom="margin">
+              <wp14:pctHeight>0</wp14:pctHeight>
+            </wp14:sizeRelV>
+          </wp:anchor>
+        </w:drawing>
+      </w:r>
+    </w:p>
+    <w:p>
+      <w:pPr>
+        <w:rPr>
+          <w:rFonts w:ascii="Worms 3D Full" w:hAnsi="Worms 3D Full"/>
+          <w:sz w:val="24"/>
+          <w:szCs w:val="24"/>
+          <w:lang w:val="fr-FR"/>
+        </w:rPr>
+      </w:pPr>
+      <w:r>
+        <w:rPr>
+          <w:rFonts w:ascii="Worms 3D Full" w:hAnsi="Worms 3D Full"/>
+          <w:noProof/>
+          <w:sz w:val="24"/>
+          <w:szCs w:val="24"/>
+          <w:lang w:val="fr-FR" w:eastAsia="fr-FR"/>
+        </w:rPr>
+        <w:drawing>
+          <wp:anchor distT="0" distB="0" distL="114300" distR="114300" simplePos="0" relativeHeight="251689984" behindDoc="1" locked="0" layoutInCell="1" allowOverlap="1" wp14:anchorId="53E88C99" wp14:editId="1B66BC26">
+            <wp:simplePos x="0" y="0"/>
+            <wp:positionH relativeFrom="column">
+              <wp:posOffset>3215005</wp:posOffset>
+            </wp:positionH>
+            <wp:positionV relativeFrom="paragraph">
+              <wp:posOffset>26035</wp:posOffset>
+            </wp:positionV>
+            <wp:extent cx="358140" cy="352364"/>
+            <wp:effectExtent l="0" t="0" r="3810" b="0"/>
+            <wp:wrapNone/>
+            <wp:docPr id="17" name="Image 17"/>
+            <wp:cNvGraphicFramePr>
+              <a:graphicFrameLocks xmlns:a="http://schemas.openxmlformats.org/drawingml/2006/main" noChangeAspect="1"/>
+            </wp:cNvGraphicFramePr>
+            <a:graphic xmlns:a="http://schemas.openxmlformats.org/drawingml/2006/main">
+              <a:graphicData uri="http://schemas.openxmlformats.org/drawingml/2006/picture">
+                <pic:pic xmlns:pic="http://schemas.openxmlformats.org/drawingml/2006/picture">
+                  <pic:nvPicPr>
+                    <pic:cNvPr id="1" name=""/>
+                    <pic:cNvPicPr/>
+                  </pic:nvPicPr>
+                  <pic:blipFill>
+                    <a:blip r:embed="rId15" cstate="print">
+                      <a:extLst>
+                        <a:ext uri="{28A0092B-C50C-407E-A947-70E740481C1C}">
+                          <a14:useLocalDpi xmlns:a14="http://schemas.microsoft.com/office/drawing/2010/main" val="0"/>
+                        </a:ext>
+                      </a:extLst>
+                    </a:blip>
+                    <a:stretch>
+                      <a:fillRect/>
+                    </a:stretch>
+                  </pic:blipFill>
+                  <pic:spPr>
+                    <a:xfrm>
+                      <a:off x="0" y="0"/>
+                      <a:ext cx="361347" cy="355519"/>
+                    </a:xfrm>
+                    <a:prstGeom prst="rect">
+                      <a:avLst/>
+                    </a:prstGeom>
+                  </pic:spPr>
+                </pic:pic>
+              </a:graphicData>
+            </a:graphic>
+            <wp14:sizeRelH relativeFrom="margin">
+              <wp14:pctWidth>0</wp14:pctWidth>
+            </wp14:sizeRelH>
+            <wp14:sizeRelV relativeFrom="margin">
+              <wp14:pctHeight>0</wp14:pctHeight>
+            </wp14:sizeRelV>
+          </wp:anchor>
+        </w:drawing>
+      </w:r>
+      <w:r>
+        <w:rPr>
+          <w:rFonts w:ascii="Worms 3D Full" w:hAnsi="Worms 3D Full"/>
+          <w:sz w:val="24"/>
+          <w:szCs w:val="24"/>
+          <w:lang w:val="fr-FR"/>
+        </w:rPr>
+        <w:t>Au sein du mode développeur :</w:t>
+      </w:r>
+      <w:r>
+        <w:rPr>
+          <w:rFonts w:ascii="Worms 3D Full" w:hAnsi="Worms 3D Full"/>
+          <w:noProof/>
+          <w:lang w:val="fr-FR"/>
+        </w:rPr>
+        <w:t xml:space="preserve"> </w:t>
+      </w:r>
+    </w:p>
+    <w:p>
+      <w:pPr>
+        <w:rPr>
+          <w:rFonts w:ascii="Worms 3D Full" w:hAnsi="Worms 3D Full"/>
+          <w:sz w:val="24"/>
+          <w:szCs w:val="24"/>
+          <w:lang w:val="fr-FR"/>
+        </w:rPr>
+      </w:pPr>
+      <w:r>
+        <w:rPr>
+          <w:rFonts w:ascii="Worms 3D Full" w:hAnsi="Worms 3D Full"/>
+          <w:noProof/>
+          <w:lang w:val="fr-FR" w:eastAsia="fr-FR"/>
+        </w:rPr>
+        <mc:AlternateContent>
+          <mc:Choice Requires="wps">
+            <w:drawing>
+              <wp:anchor distT="0" distB="0" distL="114300" distR="114300" simplePos="0" relativeHeight="251681792" behindDoc="0" locked="0" layoutInCell="1" allowOverlap="1" wp14:anchorId="51387E38" wp14:editId="7F4EFB1D">
+                <wp:simplePos x="0" y="0"/>
+                <wp:positionH relativeFrom="column">
+                  <wp:posOffset>2963545</wp:posOffset>
+                </wp:positionH>
+                <wp:positionV relativeFrom="paragraph">
+                  <wp:posOffset>215265</wp:posOffset>
+                </wp:positionV>
+                <wp:extent cx="251460" cy="693420"/>
+                <wp:effectExtent l="57150" t="19050" r="53340" b="49530"/>
+                <wp:wrapNone/>
+                <wp:docPr id="10" name="Connecteur droit avec flèche 10"/>
+                <wp:cNvGraphicFramePr/>
+                <a:graphic xmlns:a="http://schemas.openxmlformats.org/drawingml/2006/main">
+                  <a:graphicData uri="http://schemas.microsoft.com/office/word/2010/wordprocessingShape">
+                    <wps:wsp>
+                      <wps:cNvCnPr/>
+                      <wps:spPr>
+                        <a:xfrm flipH="1">
+                          <a:off x="0" y="0"/>
+                          <a:ext cx="251460" cy="693420"/>
+                        </a:xfrm>
+                        <a:prstGeom prst="straightConnector1">
+                          <a:avLst/>
+                        </a:prstGeom>
+                        <a:ln w="57150">
+                          <a:tailEnd type="triangle"/>
+                        </a:ln>
+                      </wps:spPr>
+                      <wps:style>
+                        <a:lnRef idx="3">
+                          <a:schemeClr val="accent5"/>
+                        </a:lnRef>
+                        <a:fillRef idx="0">
+                          <a:schemeClr val="accent5"/>
+                        </a:fillRef>
+                        <a:effectRef idx="2">
+                          <a:schemeClr val="accent5"/>
+                        </a:effectRef>
+                        <a:fontRef idx="minor">
+                          <a:schemeClr val="tx1"/>
+                        </a:fontRef>
+                      </wps:style>
+                      <wps:bodyPr/>
+                    </wps:wsp>
+                  </a:graphicData>
+                </a:graphic>
+                <wp14:sizeRelH relativeFrom="margin">
+                  <wp14:pctWidth>0</wp14:pctWidth>
+                </wp14:sizeRelH>
+                <wp14:sizeRelV relativeFrom="margin">
+                  <wp14:pctHeight>0</wp14:pctHeight>
+                </wp14:sizeRelV>
+              </wp:anchor>
+            </w:drawing>
+          </mc:Choice>
+          <mc:Fallback xmlns:w16se="http://schemas.microsoft.com/office/word/2015/wordml/symex" xmlns:w16cid="http://schemas.microsoft.com/office/word/2016/wordml/cid" xmlns:am3d="http://schemas.microsoft.com/office/drawing/2017/model3d" xmlns:aink="http://schemas.microsoft.com/office/drawing/2016/ink" xmlns:cx8="http://schemas.microsoft.com/office/drawing/2016/5/14/chartex" xmlns:cx7="http://schemas.microsoft.com/office/drawing/2016/5/13/chartex" xmlns:cx6="http://schemas.microsoft.com/office/drawing/2016/5/12/chartex" xmlns:cx5="http://schemas.microsoft.com/office/drawing/2016/5/11/chartex" xmlns:cx4="http://schemas.microsoft.com/office/drawing/2016/5/10/chartex" xmlns:cx3="http://schemas.microsoft.com/office/drawing/2016/5/9/chartex" xmlns:cx2="http://schemas.microsoft.com/office/drawing/2015/10/21/chartex" xmlns:cx1="http://schemas.microsoft.com/office/drawing/2015/9/8/chartex" xmlns:cx="http://schemas.microsoft.com/office/drawing/2014/chartex">
+            <w:pict>
+              <v:shapetype w14:anchorId="676D2CC0" id="_x0000_t32" coordsize="21600,21600" o:spt="32" o:oned="t" path="m,l21600,21600e" filled="f">
+                <v:path arrowok="t" fillok="f" o:connecttype="none"/>
+                <o:lock v:ext="edit" shapetype="t"/>
+              </v:shapetype>
+              <v:shape id="Connecteur droit avec flèche 10" o:spid="_x0000_s1026" type="#_x0000_t32" style="position:absolute;margin-left:233.35pt;margin-top:16.95pt;width:19.8pt;height:54.6pt;flip:x;z-index:251681792;visibility:visible;mso-wrap-style:square;mso-width-percent:0;mso-height-percent:0;mso-wrap-distance-left:9pt;mso-wrap-distance-top:0;mso-wrap-distance-right:9pt;mso-wrap-distance-bottom:0;mso-position-horizontal:absolute;mso-position-horizontal-relative:text;mso-position-vertical:absolute;mso-position-vertical-relative:text;mso-width-percent:0;mso-height-percent:0;mso-width-relative:margin;mso-height-relative:margin" o:gfxdata="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" strokecolor="#4472c4 [3208]" strokeweight="4.5pt">
+                <v:stroke endarrow="block" joinstyle="miter"/>
+              </v:shape>
+            </w:pict>
+          </mc:Fallback>
+        </mc:AlternateContent>
+      </w:r>
+    </w:p>
+    <w:p>
+      <w:pPr>
+        <w:jc w:val="center"/>
+        <w:rPr>
+          <w:rFonts w:ascii="Worms 3D Full" w:hAnsi="Worms 3D Full"/>
+          <w:sz w:val="24"/>
+          <w:szCs w:val="24"/>
+          <w:lang w:val="fr-FR"/>
+        </w:rPr>
+      </w:pPr>
+      <w:r>
+        <w:rPr>
+          <w:rFonts w:ascii="Worms 3D Full" w:hAnsi="Worms 3D Full"/>
+          <w:noProof/>
+          <w:lang w:val="fr-FR" w:eastAsia="fr-FR"/>
+        </w:rPr>
+        <mc:AlternateContent>
+          <mc:Choice Requires="wps">
+            <w:drawing>
+              <wp:anchor distT="0" distB="0" distL="114300" distR="114300" simplePos="0" relativeHeight="251673600" behindDoc="0" locked="0" layoutInCell="1" allowOverlap="1">
+                <wp:simplePos x="0" y="0"/>
+                <wp:positionH relativeFrom="column">
+                  <wp:posOffset>1668145</wp:posOffset>
+                </wp:positionH>
+                <wp:positionV relativeFrom="paragraph">
+                  <wp:posOffset>784860</wp:posOffset>
+                </wp:positionV>
+                <wp:extent cx="899160" cy="0"/>
+                <wp:effectExtent l="0" t="114300" r="0" b="133350"/>
+                <wp:wrapNone/>
+                <wp:docPr id="7" name="Connecteur droit avec flèche 7"/>
+                <wp:cNvGraphicFramePr/>
+                <a:graphic xmlns:a="http://schemas.openxmlformats.org/drawingml/2006/main">
+                  <a:graphicData uri="http://schemas.microsoft.com/office/word/2010/wordprocessingShape">
+                    <wps:wsp>
+                      <wps:cNvCnPr/>
+                      <wps:spPr>
+                        <a:xfrm flipV="1">
+                          <a:off x="0" y="0"/>
+                          <a:ext cx="899160" cy="0"/>
+                        </a:xfrm>
+                        <a:prstGeom prst="straightConnector1">
+                          <a:avLst/>
+                        </a:prstGeom>
+                        <a:ln w="57150">
+                          <a:tailEnd type="triangle"/>
+                        </a:ln>
+                      </wps:spPr>
+                      <wps:style>
+                        <a:lnRef idx="3">
+                          <a:schemeClr val="accent5"/>
+                        </a:lnRef>
+                        <a:fillRef idx="0">
+                          <a:schemeClr val="accent5"/>
+                        </a:fillRef>
+                        <a:effectRef idx="2">
+                          <a:schemeClr val="accent5"/>
+                        </a:effectRef>
+                        <a:fontRef idx="minor">
+                          <a:schemeClr val="tx1"/>
+                        </a:fontRef>
+                      </wps:style>
+                      <wps:bodyPr/>
+                    </wps:wsp>
+                  </a:graphicData>
+                </a:graphic>
+                <wp14:sizeRelH relativeFrom="margin">
+                  <wp14:pctWidth>0</wp14:pctWidth>
+                </wp14:sizeRelH>
+                <wp14:sizeRelV relativeFrom="margin">
+                  <wp14:pctHeight>0</wp14:pctHeight>
+                </wp14:sizeRelV>
+              </wp:anchor>
+            </w:drawing>
+          </mc:Choice>
+          <mc:Fallback>
+            <w:pict>
+              <v:shapetype w14:anchorId="37FE97E9" id="_x0000_t32" coordsize="21600,21600" o:spt="32" o:oned="t" path="m,l21600,21600e" filled="f">
+                <v:path arrowok="t" fillok="f" o:connecttype="none"/>
+                <o:lock v:ext="edit" shapetype="t"/>
+              </v:shapetype>
+              <v:shape id="Connecteur droit avec flèche 7" o:spid="_x0000_s1026" type="#_x0000_t32" style="position:absolute;margin-left:131.35pt;margin-top:61.8pt;width:70.8pt;height:0;flip:y;z-index:251673600;visibility:visible;mso-wrap-style:square;mso-width-percent:0;mso-height-percent:0;mso-wrap-distance-left:9pt;mso-wrap-distance-top:0;mso-wrap-distance-right:9pt;mso-wrap-distance-bottom:0;mso-position-horizontal:absolute;mso-position-horizontal-relative:text;mso-position-vertical:absolute;mso-position-vertical-relative:text;mso-width-percent:0;mso-height-percent:0;mso-width-relative:margin;mso-height-relative:margin" o:gfxdata="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" strokecolor="#4472c4 [3208]" strokeweight="4.5pt">
+                <v:stroke endarrow="block" joinstyle="miter"/>
+              </v:shape>
+            </w:pict>
+          </mc:Fallback>
+        </mc:AlternateContent>
+      </w:r>
+      <w:r>
+        <w:rPr>
+          <w:rFonts w:ascii="Worms 3D Full" w:hAnsi="Worms 3D Full"/>
+          <w:noProof/>
+          <w:sz w:val="24"/>
+          <w:szCs w:val="24"/>
+          <w:lang w:val="fr-FR" w:eastAsia="fr-FR"/>
+        </w:rPr>
+        <mc:AlternateContent>
+          <mc:Choice Requires="wps">
+            <w:drawing>
+              <wp:anchor distT="45720" distB="45720" distL="114300" distR="114300" simplePos="0" relativeHeight="251677696" behindDoc="1" locked="0" layoutInCell="1" allowOverlap="1">
+                <wp:simplePos x="0" y="0"/>
+                <wp:positionH relativeFrom="column">
+                  <wp:posOffset>-145415</wp:posOffset>
+                </wp:positionH>
+                <wp:positionV relativeFrom="paragraph">
+                  <wp:posOffset>644525</wp:posOffset>
+                </wp:positionV>
+                <wp:extent cx="1905000" cy="1404620"/>
+                <wp:effectExtent l="0" t="0" r="0" b="5715"/>
+                <wp:wrapNone/>
+                <wp:docPr id="217" name="Zone de texte 2"/>
+                <wp:cNvGraphicFramePr>
+                  <a:graphicFrameLocks xmlns:a="http://schemas.openxmlformats.org/drawingml/2006/main"/>
+                </wp:cNvGraphicFramePr>
+                <a:graphic xmlns:a="http://schemas.openxmlformats.org/drawingml/2006/main">
+                  <a:graphicData uri="http://schemas.microsoft.com/office/word/2010/wordprocessingShape">
+                    <wps:wsp>
+                      <wps:cNvSpPr txBox="1">
+                        <a:spLocks noChangeArrowheads="1"/>
+                      </wps:cNvSpPr>
+                      <wps:spPr bwMode="auto">
+                        <a:xfrm>
+                          <a:off x="0" y="0"/>
+                          <a:ext cx="1905000" cy="1404620"/>
+                        </a:xfrm>
+                        <a:prstGeom prst="rect">
+                          <a:avLst/>
+                        </a:prstGeom>
+                        <a:solidFill>
+                          <a:srgbClr val="FFFFFF"/>
+                        </a:solidFill>
+                        <a:ln w="9525">
+                          <a:noFill/>
+                          <a:miter lim="800000"/>
+                          <a:headEnd/>
+                          <a:tailEnd/>
+                        </a:ln>
+                      </wps:spPr>
+                      <wps:txbx>
+                        <w:txbxContent>
+                          <w:p>
+                            <w:pPr>
+                              <w:rPr>
+                                <w:rFonts w:ascii="Worms 3D Full" w:hAnsi="Worms 3D Full"/>
+                              </w:rPr>
+                            </w:pPr>
+                            <w:r>
+                              <w:rPr>
+                                <w:rFonts w:ascii="Worms 3D Full" w:hAnsi="Worms 3D Full"/>
+                                <w:lang w:val="fr-FR"/>
+                              </w:rPr>
+                              <w:t>Déclencher</w:t>
+                            </w:r>
+                            <w:r>
+                              <w:rPr>
+                                <w:rFonts w:ascii="Worms 3D Full" w:hAnsi="Worms 3D Full"/>
+                              </w:rPr>
+                              <w:t xml:space="preserve"> </w:t>
+                            </w:r>
+                            <w:proofErr w:type="spellStart"/>
+                            <w:r>
+                              <w:rPr>
+                                <w:rFonts w:ascii="Worms 3D Full" w:hAnsi="Worms 3D Full"/>
+                              </w:rPr>
+                              <w:t>explosion</w:t>
+                            </w:r>
+                            <w:proofErr w:type="spellEnd"/>
+                          </w:p>
+                        </w:txbxContent>
+                      </wps:txbx>
+                      <wps:bodyPr rot="0" vert="horz" wrap="square" lIns="91440" tIns="45720" rIns="91440" bIns="45720" anchor="t" anchorCtr="0">
+                        <a:spAutoFit/>
+                      </wps:bodyPr>
+                    </wps:wsp>
+                  </a:graphicData>
+                </a:graphic>
+                <wp14:sizeRelH relativeFrom="margin">
+                  <wp14:pctWidth>0</wp14:pctWidth>
+                </wp14:sizeRelH>
+                <wp14:sizeRelV relativeFrom="margin">
+                  <wp14:pctHeight>20000</wp14:pctHeight>
+                </wp14:sizeRelV>
+              </wp:anchor>
+            </w:drawing>
+          </mc:Choice>
+          <mc:Fallback>
+            <w:pict>
+              <v:shape id="_x0000_s1027" type="#_x0000_t202" style="position:absolute;left:0;text-align:left;margin-left:-11.45pt;margin-top:50.75pt;width:150pt;height:110.6pt;z-index:-251638784;visibility:visible;mso-wrap-style:square;mso-width-percent:0;mso-height-percent:200;mso-wrap-distance-left:9pt;mso-wrap-distance-top:3.6pt;mso-wrap-distance-right:9pt;mso-wrap-distance-bottom:3.6pt;mso-position-horizontal:absolute;mso-position-horizontal-relative:text;mso-position-vertical:absolute;mso-position-vertical-relative:text;mso-width-percent:0;mso-height-percent:200;mso-width-relative:margin;mso-height-relative:margin;v-text-anchor:top" o:gfxdata="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" stroked="f">
+                <v:textbox style="mso-fit-shape-to-text:t">
+                  <w:txbxContent>
+                    <w:p>
+                      <w:pPr>
+                        <w:rPr>
+                          <w:rFonts w:ascii="Worms 3D Full" w:hAnsi="Worms 3D Full"/>
+                        </w:rPr>
+                      </w:pPr>
+                      <w:r>
+                        <w:rPr>
+                          <w:rFonts w:ascii="Worms 3D Full" w:hAnsi="Worms 3D Full"/>
+                          <w:lang w:val="fr-FR"/>
+                        </w:rPr>
+                        <w:t>Déclencher</w:t>
+                      </w:r>
+                      <w:r>
+                        <w:rPr>
+                          <w:rFonts w:ascii="Worms 3D Full" w:hAnsi="Worms 3D Full"/>
+                        </w:rPr>
+                        <w:t xml:space="preserve"> </w:t>
+                      </w:r>
+                      <w:proofErr w:type="spellStart"/>
+                      <w:r>
+                        <w:rPr>
+                          <w:rFonts w:ascii="Worms 3D Full" w:hAnsi="Worms 3D Full"/>
+                        </w:rPr>
+                        <w:t>explosion</w:t>
+                      </w:r>
+                      <w:proofErr w:type="spellEnd"/>
+                    </w:p>
+                  </w:txbxContent>
+                </v:textbox>
+              </v:shape>
+            </w:pict>
+          </mc:Fallback>
+        </mc:AlternateContent>
+      </w:r>
+      <w:r>
+        <w:rPr>
+          <w:rFonts w:ascii="Worms 3D Full" w:hAnsi="Worms 3D Full"/>
+          <w:noProof/>
+          <w:lang w:val="fr-FR" w:eastAsia="fr-FR"/>
+        </w:rPr>
+        <w:drawing>
+          <wp:inline distT="0" distB="0" distL="0" distR="0" wp14:anchorId="49B7B1E7" wp14:editId="2730B792">
+            <wp:extent cx="2301240" cy="2301240"/>
+            <wp:effectExtent l="0" t="0" r="0" b="3810"/>
+            <wp:docPr id="6" name="Image 6" descr="RÃ©sultat de recherche d'images pour &quot;souris pc icone&quot;"/>
+            <wp:cNvGraphicFramePr>
+              <a:graphicFrameLocks xmlns:a="http://schemas.openxmlformats.org/drawingml/2006/main" noChangeAspect="1"/>
+            </wp:cNvGraphicFramePr>
+            <a:graphic xmlns:a="http://schemas.openxmlformats.org/drawingml/2006/main">
+              <a:graphicData uri="http://schemas.openxmlformats.org/drawingml/2006/picture">
+                <pic:pic xmlns:pic="http://schemas.openxmlformats.org/drawingml/2006/picture">
+                  <pic:nvPicPr>
+                    <pic:cNvPr id="0" name="Picture 11" descr="RÃ©sultat de recherche d'images pour &quot;souris pc icone&quot;"/>
+                    <pic:cNvPicPr>
+                      <a:picLocks noChangeAspect="1" noChangeArrowheads="1"/>
+                    </pic:cNvPicPr>
+                  </pic:nvPicPr>
+                  <pic:blipFill>
+                    <a:blip r:embed="rId16">
+                      <a:extLst>
+                        <a:ext uri="{28A0092B-C50C-407E-A947-70E740481C1C}">
+                          <a14:useLocalDpi xmlns:a14="http://schemas.microsoft.com/office/drawing/2010/main" val="0"/>
+                        </a:ext>
+                      </a:extLst>
+                    </a:blip>
+                    <a:srcRect/>
+                    <a:stretch>
+                      <a:fillRect/>
+                    </a:stretch>
+                  </pic:blipFill>
+                  <pic:spPr bwMode="auto">
+                    <a:xfrm>
+                      <a:off x="0" y="0"/>
+                      <a:ext cx="2301240" cy="2301240"/>
+                    </a:xfrm>
+                    <a:prstGeom prst="rect">
+                      <a:avLst/>
+                    </a:prstGeom>
+                    <a:noFill/>
+                    <a:ln>
+                      <a:noFill/>
+                    </a:ln>
+                  </pic:spPr>
+                </pic:pic>
+              </a:graphicData>
+            </a:graphic>
+          </wp:inline>
+        </w:drawing>
+      </w:r>
+      <w:r>
+        <w:rPr>
+          <w:rFonts w:ascii="Worms 3D Full" w:hAnsi="Worms 3D Full"/>
+          <w:noProof/>
+          <w:sz w:val="24"/>
+          <w:szCs w:val="24"/>
+          <w:lang w:val="fr-FR" w:eastAsia="fr-FR"/>
+        </w:rPr>
+        <w:drawing>
+          <wp:anchor distT="0" distB="0" distL="114300" distR="114300" simplePos="0" relativeHeight="251685888" behindDoc="1" locked="0" layoutInCell="1" allowOverlap="1" wp14:anchorId="65B0E631">
+            <wp:simplePos x="0" y="0"/>
+            <wp:positionH relativeFrom="column">
+              <wp:posOffset>4373245</wp:posOffset>
+            </wp:positionH>
+            <wp:positionV relativeFrom="paragraph">
+              <wp:posOffset>899795</wp:posOffset>
+            </wp:positionV>
+            <wp:extent cx="784860" cy="522288"/>
+            <wp:effectExtent l="0" t="0" r="0" b="0"/>
+            <wp:wrapNone/>
+            <wp:docPr id="13" name="Image 13"/>
+            <wp:cNvGraphicFramePr>
+              <a:graphicFrameLocks xmlns:a="http://schemas.openxmlformats.org/drawingml/2006/main" noChangeAspect="1"/>
+            </wp:cNvGraphicFramePr>
+            <a:graphic xmlns:a="http://schemas.openxmlformats.org/drawingml/2006/main">
+              <a:graphicData uri="http://schemas.openxmlformats.org/drawingml/2006/picture">
+                <pic:pic xmlns:pic="http://schemas.openxmlformats.org/drawingml/2006/picture">
+                  <pic:nvPicPr>
+                    <pic:cNvPr id="1" name=""/>
+                    <pic:cNvPicPr/>
+                  </pic:nvPicPr>
+                  <pic:blipFill>
+                    <a:blip r:embed="rId17" cstate="print">
+                      <a:extLst>
+                        <a:ext uri="{28A0092B-C50C-407E-A947-70E740481C1C}">
+                          <a14:useLocalDpi xmlns:a14="http://schemas.microsoft.com/office/drawing/2010/main" val="0"/>
+                        </a:ext>
+                      </a:extLst>
+                    </a:blip>
+                    <a:stretch>
+                      <a:fillRect/>
+                    </a:stretch>
+                  </pic:blipFill>
+                  <pic:spPr>
+                    <a:xfrm>
+                      <a:off x="0" y="0"/>
+                      <a:ext cx="784860" cy="522288"/>
+                    </a:xfrm>
+                    <a:prstGeom prst="rect">
+                      <a:avLst/>
+                    </a:prstGeom>
+                  </pic:spPr>
+                </pic:pic>
+              </a:graphicData>
+            </a:graphic>
+            <wp14:sizeRelH relativeFrom="margin">
+              <wp14:pctWidth>0</wp14:pctWidth>
+            </wp14:sizeRelH>
+            <wp14:sizeRelV relativeFrom="margin">
+              <wp14:pctHeight>0</wp14:pctHeight>
+            </wp14:sizeRelV>
+          </wp:anchor>
+        </w:drawing>
+      </w:r>
+      <w:r>
+        <w:rPr>
+          <w:rFonts w:ascii="Worms 3D Full" w:hAnsi="Worms 3D Full"/>
+          <w:noProof/>
+          <w:sz w:val="24"/>
+          <w:szCs w:val="24"/>
+          <w:lang w:val="fr-FR" w:eastAsia="fr-FR"/>
+        </w:rPr>
+        <w:drawing>
+          <wp:anchor distT="0" distB="0" distL="114300" distR="114300" simplePos="0" relativeHeight="251684864" behindDoc="1" locked="0" layoutInCell="1" allowOverlap="1" wp14:anchorId="4FDA70F2">
+            <wp:simplePos x="0" y="0"/>
+            <wp:positionH relativeFrom="column">
+              <wp:posOffset>555625</wp:posOffset>
+            </wp:positionH>
+            <wp:positionV relativeFrom="paragraph">
+              <wp:posOffset>899795</wp:posOffset>
+            </wp:positionV>
+            <wp:extent cx="627339" cy="617220"/>
+            <wp:effectExtent l="0" t="0" r="1905" b="0"/>
+            <wp:wrapNone/>
+            <wp:docPr id="12" name="Image 12"/>
+            <wp:cNvGraphicFramePr>
+              <a:graphicFrameLocks xmlns:a="http://schemas.openxmlformats.org/drawingml/2006/main" noChangeAspect="1"/>
+            </wp:cNvGraphicFramePr>
+            <a:graphic xmlns:a="http://schemas.openxmlformats.org/drawingml/2006/main">
+              <a:graphicData uri="http://schemas.openxmlformats.org/drawingml/2006/picture">
+                <pic:pic xmlns:pic="http://schemas.openxmlformats.org/drawingml/2006/picture">
+                  <pic:nvPicPr>
+                    <pic:cNvPr id="1" name=""/>
+                    <pic:cNvPicPr/>
+                  </pic:nvPicPr>
+                  <pic:blipFill>
+                    <a:blip r:embed="rId18">
+                      <a:extLst>
+                        <a:ext uri="{28A0092B-C50C-407E-A947-70E740481C1C}">
+                          <a14:useLocalDpi xmlns:a14="http://schemas.microsoft.com/office/drawing/2010/main" val="0"/>
+                        </a:ext>
+                      </a:extLst>
+                    </a:blip>
+                    <a:stretch>
+                      <a:fillRect/>
+                    </a:stretch>
+                  </pic:blipFill>
+                  <pic:spPr>
+                    <a:xfrm>
+                      <a:off x="0" y="0"/>
+                      <a:ext cx="627339" cy="617220"/>
+                    </a:xfrm>
+                    <a:prstGeom prst="rect">
+                      <a:avLst/>
+                    </a:prstGeom>
+                  </pic:spPr>
+                </pic:pic>
+              </a:graphicData>
+            </a:graphic>
+            <wp14:sizeRelH relativeFrom="margin">
+              <wp14:pctWidth>0</wp14:pctWidth>
+            </wp14:sizeRelH>
+            <wp14:sizeRelV relativeFrom="margin">
+              <wp14:pctHeight>0</wp14:pctHeight>
+            </wp14:sizeRelV>
+          </wp:anchor>
+        </w:drawing>
+      </w:r>
+      <w:r>
+        <w:rPr>
+          <w:rFonts w:ascii="Worms 3D Full" w:hAnsi="Worms 3D Full"/>
+          <w:noProof/>
+          <w:sz w:val="24"/>
+          <w:szCs w:val="24"/>
+          <w:lang w:val="fr-FR" w:eastAsia="fr-FR"/>
+        </w:rPr>
+        <mc:AlternateContent>
+          <mc:Choice Requires="wps">
+            <w:drawing>
+              <wp:anchor distT="45720" distB="45720" distL="114300" distR="114300" simplePos="0" relativeHeight="251679744" behindDoc="1" locked="0" layoutInCell="1" allowOverlap="1" wp14:anchorId="4CD7610C" wp14:editId="7DB2F28E">
+                <wp:simplePos x="0" y="0"/>
+                <wp:positionH relativeFrom="column">
+                  <wp:posOffset>4107180</wp:posOffset>
+                </wp:positionH>
+                <wp:positionV relativeFrom="paragraph">
+                  <wp:posOffset>620395</wp:posOffset>
+                </wp:positionV>
+                <wp:extent cx="1676400" cy="1404620"/>
+                <wp:effectExtent l="0" t="0" r="0" b="0"/>
+                <wp:wrapNone/>
+                <wp:docPr id="9" name="Zone de texte 2"/>
+                <wp:cNvGraphicFramePr>
+                  <a:graphicFrameLocks xmlns:a="http://schemas.openxmlformats.org/drawingml/2006/main"/>
+                </wp:cNvGraphicFramePr>
+                <a:graphic xmlns:a="http://schemas.openxmlformats.org/drawingml/2006/main">
+                  <a:graphicData uri="http://schemas.microsoft.com/office/word/2010/wordprocessingShape">
+                    <wps:wsp>
+                      <wps:cNvSpPr txBox="1">
+                        <a:spLocks noChangeArrowheads="1"/>
+                      </wps:cNvSpPr>
+                      <wps:spPr bwMode="auto">
+                        <a:xfrm>
+                          <a:off x="0" y="0"/>
+                          <a:ext cx="1676400" cy="1404620"/>
+                        </a:xfrm>
+                        <a:prstGeom prst="rect">
+                          <a:avLst/>
+                        </a:prstGeom>
+                        <a:solidFill>
+                          <a:srgbClr val="FFFFFF"/>
+                        </a:solidFill>
+                        <a:ln w="9525">
+                          <a:noFill/>
+                          <a:miter lim="800000"/>
+                          <a:headEnd/>
+                          <a:tailEnd/>
+                        </a:ln>
+                      </wps:spPr>
+                      <wps:txbx>
+                        <w:txbxContent>
+                          <w:p>
+                            <w:pPr>
+                              <w:rPr>
+                                <w:rFonts w:ascii="Worms 3D Full" w:hAnsi="Worms 3D Full"/>
+                                <w:lang w:val="fr-FR"/>
+                              </w:rPr>
+                            </w:pPr>
+                            <w:r>
+                              <w:rPr>
+                                <w:rFonts w:ascii="Worms 3D Full" w:hAnsi="Worms 3D Full"/>
+                                <w:lang w:val="fr-FR"/>
+                              </w:rPr>
+                              <w:t>Téléporter</w:t>
+                            </w:r>
+                            <w:r>
+                              <w:rPr>
+                                <w:rFonts w:ascii="Worms 3D Full" w:hAnsi="Worms 3D Full"/>
+                                <w:lang w:val="fr-FR"/>
+                              </w:rPr>
+                              <w:t xml:space="preserve"> Worms</w:t>
+                            </w:r>
+                          </w:p>
+                        </w:txbxContent>
+                      </wps:txbx>
+                      <wps:bodyPr rot="0" vert="horz" wrap="square" lIns="91440" tIns="45720" rIns="91440" bIns="45720" anchor="t" anchorCtr="0">
+                        <a:spAutoFit/>
+                      </wps:bodyPr>
+                    </wps:wsp>
+                  </a:graphicData>
+                </a:graphic>
+                <wp14:sizeRelH relativeFrom="margin">
+                  <wp14:pctWidth>0</wp14:pctWidth>
+                </wp14:sizeRelH>
+                <wp14:sizeRelV relativeFrom="margin">
+                  <wp14:pctHeight>20000</wp14:pctHeight>
+                </wp14:sizeRelV>
+              </wp:anchor>
+            </w:drawing>
+          </mc:Choice>
+          <mc:Fallback>
+            <w:pict>
+              <v:shape w14:anchorId="4CD7610C" id="_x0000_s1028" type="#_x0000_t202" style="position:absolute;left:0;text-align:left;margin-left:323.4pt;margin-top:48.85pt;width:132pt;height:110.6pt;z-index:-251636736;visibility:visible;mso-wrap-style:square;mso-width-percent:0;mso-height-percent:200;mso-wrap-distance-left:9pt;mso-wrap-distance-top:3.6pt;mso-wrap-distance-right:9pt;mso-wrap-distance-bottom:3.6pt;mso-position-horizontal:absolute;mso-position-horizontal-relative:text;mso-position-vertical:absolute;mso-position-vertical-relative:text;mso-width-percent:0;mso-height-percent:200;mso-width-relative:margin;mso-height-relative:margin;v-text-anchor:top" o:gfxdata="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" stroked="f">
+                <v:textbox style="mso-fit-shape-to-text:t">
+                  <w:txbxContent>
+                    <w:p>
+                      <w:pPr>
+                        <w:rPr>
+                          <w:rFonts w:ascii="Worms 3D Full" w:hAnsi="Worms 3D Full"/>
+                          <w:lang w:val="fr-FR"/>
+                        </w:rPr>
+                      </w:pPr>
+                      <w:r>
+                        <w:rPr>
+                          <w:rFonts w:ascii="Worms 3D Full" w:hAnsi="Worms 3D Full"/>
+                          <w:lang w:val="fr-FR"/>
+                        </w:rPr>
+                        <w:t>Téléporter</w:t>
+                      </w:r>
+                      <w:r>
+                        <w:rPr>
+                          <w:rFonts w:ascii="Worms 3D Full" w:hAnsi="Worms 3D Full"/>
+                          <w:lang w:val="fr-FR"/>
+                        </w:rPr>
+                        <w:t xml:space="preserve"> Worms</w:t>
+                      </w:r>
+                    </w:p>
+                  </w:txbxContent>
+                </v:textbox>
+              </v:shape>
+            </w:pict>
+          </mc:Fallback>
+        </mc:AlternateContent>
+      </w:r>
+      <w:r>
+        <w:rPr>
+          <w:rFonts w:ascii="Worms 3D Full" w:hAnsi="Worms 3D Full"/>
+          <w:noProof/>
+          <w:lang w:val="fr-FR" w:eastAsia="fr-FR"/>
+        </w:rPr>
+        <mc:AlternateContent>
+          <mc:Choice Requires="wps">
+            <w:drawing>
+              <wp:anchor distT="0" distB="0" distL="114300" distR="114300" simplePos="0" relativeHeight="251675648" behindDoc="0" locked="0" layoutInCell="1" allowOverlap="1" wp14:anchorId="38D1D636" wp14:editId="6513A62A">
+                <wp:simplePos x="0" y="0"/>
+                <wp:positionH relativeFrom="column">
+                  <wp:posOffset>3215005</wp:posOffset>
+                </wp:positionH>
+                <wp:positionV relativeFrom="paragraph">
+                  <wp:posOffset>784860</wp:posOffset>
+                </wp:positionV>
+                <wp:extent cx="891540" cy="0"/>
+                <wp:effectExtent l="0" t="114300" r="0" b="133350"/>
+                <wp:wrapNone/>
+                <wp:docPr id="8" name="Connecteur droit avec flèche 8"/>
+                <wp:cNvGraphicFramePr/>
+                <a:graphic xmlns:a="http://schemas.openxmlformats.org/drawingml/2006/main">
+                  <a:graphicData uri="http://schemas.microsoft.com/office/word/2010/wordprocessingShape">
+                    <wps:wsp>
+                      <wps:cNvCnPr/>
+                      <wps:spPr>
+                        <a:xfrm flipH="1" flipV="1">
+                          <a:off x="0" y="0"/>
+                          <a:ext cx="891540" cy="0"/>
+                        </a:xfrm>
+                        <a:prstGeom prst="straightConnector1">
+                          <a:avLst/>
+                        </a:prstGeom>
+                        <a:ln w="57150">
+                          <a:tailEnd type="triangle"/>
+                        </a:ln>
+                      </wps:spPr>
+                      <wps:style>
+                        <a:lnRef idx="3">
+                          <a:schemeClr val="accent5"/>
+                        </a:lnRef>
+                        <a:fillRef idx="0">
+                          <a:schemeClr val="accent5"/>
+                        </a:fillRef>
+                        <a:effectRef idx="2">
+                          <a:schemeClr val="accent5"/>
+                        </a:effectRef>
+                        <a:fontRef idx="minor">
+                          <a:schemeClr val="tx1"/>
+                        </a:fontRef>
+                      </wps:style>
+                      <wps:bodyPr/>
+                    </wps:wsp>
+                  </a:graphicData>
+                </a:graphic>
+                <wp14:sizeRelH relativeFrom="margin">
+                  <wp14:pctWidth>0</wp14:pctWidth>
+                </wp14:sizeRelH>
+                <wp14:sizeRelV relativeFrom="margin">
+                  <wp14:pctHeight>0</wp14:pctHeight>
+                </wp14:sizeRelV>
+              </wp:anchor>
+            </w:drawing>
+          </mc:Choice>
+          <mc:Fallback xmlns:w16se="http://schemas.microsoft.com/office/word/2015/wordml/symex" xmlns:w16cid="http://schemas.microsoft.com/office/word/2016/wordml/cid" xmlns:am3d="http://schemas.microsoft.com/office/drawing/2017/model3d" xmlns:aink="http://schemas.microsoft.com/office/drawing/2016/ink" xmlns:cx8="http://schemas.microsoft.com/office/drawing/2016/5/14/chartex" xmlns:cx7="http://schemas.microsoft.com/office/drawing/2016/5/13/chartex" xmlns:cx6="http://schemas.microsoft.com/office/drawing/2016/5/12/chartex" xmlns:cx5="http://schemas.microsoft.com/office/drawing/2016/5/11/chartex" xmlns:cx4="http://schemas.microsoft.com/office/drawing/2016/5/10/chartex" xmlns:cx3="http://schemas.microsoft.com/office/drawing/2016/5/9/chartex" xmlns:cx2="http://schemas.microsoft.com/office/drawing/2015/10/21/chartex" xmlns:cx1="http://schemas.microsoft.com/office/drawing/2015/9/8/chartex" xmlns:cx="http://schemas.microsoft.com/office/drawing/2014/chartex">
+            <w:pict>
+              <v:shape w14:anchorId="29FAB86C" id="Connecteur droit avec flèche 8" o:spid="_x0000_s1026" type="#_x0000_t32" style="position:absolute;margin-left:253.15pt;margin-top:61.8pt;width:70.2pt;height:0;flip:x y;z-index:251675648;visibility:visible;mso-wrap-style:square;mso-width-percent:0;mso-height-percent:0;mso-wrap-distance-left:9pt;mso-wrap-distance-top:0;mso-wrap-distance-right:9pt;mso-wrap-distance-bottom:0;mso-position-horizontal:absolute;mso-position-horizontal-relative:text;mso-position-vertical:absolute;mso-position-vertical-relative:text;mso-width-percent:0;mso-height-percent:0;mso-width-relative:margin;mso-height-relative:margin" o:gfxdata="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" strokecolor="#4472c4 [3208]" strokeweight="4.5pt">
+                <v:stroke endarrow="block" joinstyle="miter"/>
+              </v:shape>
+            </w:pict>
+          </mc:Fallback>
+        </mc:AlternateContent>
+      </w:r>
+    </w:p>
+    <w:p>
+      <w:pPr>
+        <w:jc w:val="center"/>
+        <w:rPr>
+          <w:rFonts w:ascii="Worms 3D Full" w:hAnsi="Worms 3D Full"/>
+          <w:sz w:val="24"/>
+          <w:szCs w:val="24"/>
+          <w:lang w:val="fr-FR"/>
+        </w:rPr>
+      </w:pPr>
+    </w:p>
+    <w:p>
+      <w:pPr>
+        <w:rPr>
+          <w:rFonts w:ascii="Worms 3D Full" w:hAnsi="Worms 3D Full"/>
+          <w:sz w:val="24"/>
+          <w:szCs w:val="24"/>
+          <w:lang w:val="fr-FR"/>
+        </w:rPr>
+      </w:pPr>
+      <w:r>
+        <w:rPr>
+          <w:noProof/>
+          <w:lang w:val="fr-FR" w:eastAsia="fr-FR"/>
+        </w:rPr>
+        <w:drawing>
+          <wp:anchor distT="0" distB="0" distL="114300" distR="114300" simplePos="0" relativeHeight="251686912" behindDoc="1" locked="0" layoutInCell="1" allowOverlap="1">
+            <wp:simplePos x="0" y="0"/>
+            <wp:positionH relativeFrom="column">
+              <wp:posOffset>-53975</wp:posOffset>
+            </wp:positionH>
+            <wp:positionV relativeFrom="paragraph">
+              <wp:posOffset>234950</wp:posOffset>
+            </wp:positionV>
+            <wp:extent cx="304800" cy="304800"/>
+            <wp:effectExtent l="0" t="0" r="0" b="0"/>
+            <wp:wrapSquare wrapText="bothSides"/>
+            <wp:docPr id="14" name="Image 14" descr="http://www.icone-png.com/png/36/35899.png"/>
+            <wp:cNvGraphicFramePr>
+              <a:graphicFrameLocks xmlns:a="http://schemas.openxmlformats.org/drawingml/2006/main" noChangeAspect="1"/>
+            </wp:cNvGraphicFramePr>
+            <a:graphic xmlns:a="http://schemas.openxmlformats.org/drawingml/2006/main">
+              <a:graphicData uri="http://schemas.openxmlformats.org/drawingml/2006/picture">
+                <pic:pic xmlns:pic="http://schemas.openxmlformats.org/drawingml/2006/picture">
+                  <pic:nvPicPr>
+                    <pic:cNvPr id="0" name="Picture 13" descr="http://www.icone-png.com/png/36/35899.png"/>
+                    <pic:cNvPicPr>
+                      <a:picLocks noChangeAspect="1" noChangeArrowheads="1"/>
+                    </pic:cNvPicPr>
+                  </pic:nvPicPr>
+                  <pic:blipFill>
+                    <a:blip r:embed="rId19">
+                      <a:extLst>
+                        <a:ext uri="{28A0092B-C50C-407E-A947-70E740481C1C}">
+                          <a14:useLocalDpi xmlns:a14="http://schemas.microsoft.com/office/drawing/2010/main" val="0"/>
+                        </a:ext>
+                      </a:extLst>
+                    </a:blip>
+                    <a:srcRect/>
+                    <a:stretch>
+                      <a:fillRect/>
+                    </a:stretch>
+                  </pic:blipFill>
+                  <pic:spPr bwMode="auto">
+                    <a:xfrm>
+                      <a:off x="0" y="0"/>
+                      <a:ext cx="304800" cy="304800"/>
+                    </a:xfrm>
+                    <a:prstGeom prst="rect">
+                      <a:avLst/>
+                    </a:prstGeom>
+                    <a:noFill/>
+                    <a:ln>
+                      <a:noFill/>
+                    </a:ln>
+                  </pic:spPr>
+                </pic:pic>
+              </a:graphicData>
+            </a:graphic>
+          </wp:anchor>
+        </w:drawing>
+      </w:r>
+      <w:r>
+        <w:rPr>
+          <w:rFonts w:ascii="Worms 3D Full" w:hAnsi="Worms 3D Full"/>
+          <w:sz w:val="24"/>
+          <w:szCs w:val="24"/>
+          <w:lang w:val="fr-FR"/>
+        </w:rPr>
+        <w:t xml:space="preserve">          </w:t>
+      </w:r>
+    </w:p>
+    <w:p>
+      <w:pPr>
+        <w:rPr>
+          <w:rFonts w:ascii="Worms 3D Full" w:hAnsi="Worms 3D Full"/>
+          <w:sz w:val="24"/>
+          <w:szCs w:val="24"/>
+          <w:lang w:val="fr-FR"/>
+        </w:rPr>
+      </w:pPr>
+      <w:r>
+        <w:rPr>
+          <w:rFonts w:ascii="Worms 3D Full" w:hAnsi="Worms 3D Full"/>
+          <w:sz w:val="24"/>
+          <w:szCs w:val="24"/>
+          <w:lang w:val="fr-FR"/>
+        </w:rPr>
+        <w:t>Appuyez sur B pour détruire des blocs en lien d’en poser, et vice et versa</w:t>
+      </w:r>
+    </w:p>
+    <w:p>
+      <w:pPr>
+        <w:rPr>
+          <w:rFonts w:ascii="Cambria Math" w:hAnsi="Cambria Math"/>
+          <w:lang w:val="fr-FR"/>
+        </w:rPr>
+      </w:pPr>
+      <w:bookmarkStart w:id="0" w:name="_GoBack"/>
+      <w:bookmarkEnd w:id="0"/>
     </w:p>
     <w:sectPr>
       <w:pgSz w:w="11906" w:h="16838"/>

</xml_diff>

<commit_message>
Modification du tutoriel (Ajout cheat mode) + Correction readme
</commit_message>
<xml_diff>
--- a/Rendu/Tutoriel Jeu Worms.docx
+++ b/Rendu/Tutoriel Jeu Worms.docx
@@ -1391,7 +1391,7 @@
               </wp:anchor>
             </w:drawing>
           </mc:Choice>
-          <mc:Fallback xmlns:w16se="http://schemas.microsoft.com/office/word/2015/wordml/symex" xmlns:w16cid="http://schemas.microsoft.com/office/word/2016/wordml/cid" xmlns:am3d="http://schemas.microsoft.com/office/drawing/2017/model3d" xmlns:aink="http://schemas.microsoft.com/office/drawing/2016/ink" xmlns:cx8="http://schemas.microsoft.com/office/drawing/2016/5/14/chartex" xmlns:cx7="http://schemas.microsoft.com/office/drawing/2016/5/13/chartex" xmlns:cx6="http://schemas.microsoft.com/office/drawing/2016/5/12/chartex" xmlns:cx5="http://schemas.microsoft.com/office/drawing/2016/5/11/chartex" xmlns:cx4="http://schemas.microsoft.com/office/drawing/2016/5/10/chartex" xmlns:cx3="http://schemas.microsoft.com/office/drawing/2016/5/9/chartex" xmlns:cx2="http://schemas.microsoft.com/office/drawing/2015/10/21/chartex" xmlns:cx1="http://schemas.microsoft.com/office/drawing/2015/9/8/chartex" xmlns:cx="http://schemas.microsoft.com/office/drawing/2014/chartex">
+          <mc:Fallback xmlns:cx="http://schemas.microsoft.com/office/drawing/2014/chartex" xmlns:cx1="http://schemas.microsoft.com/office/drawing/2015/9/8/chartex" xmlns:cx2="http://schemas.microsoft.com/office/drawing/2015/10/21/chartex" xmlns:cx3="http://schemas.microsoft.com/office/drawing/2016/5/9/chartex" xmlns:cx4="http://schemas.microsoft.com/office/drawing/2016/5/10/chartex" xmlns:cx5="http://schemas.microsoft.com/office/drawing/2016/5/11/chartex" xmlns:cx6="http://schemas.microsoft.com/office/drawing/2016/5/12/chartex" xmlns:cx7="http://schemas.microsoft.com/office/drawing/2016/5/13/chartex" xmlns:cx8="http://schemas.microsoft.com/office/drawing/2016/5/14/chartex" xmlns:aink="http://schemas.microsoft.com/office/drawing/2016/ink" xmlns:am3d="http://schemas.microsoft.com/office/drawing/2017/model3d" xmlns:w16cid="http://schemas.microsoft.com/office/word/2016/wordml/cid" xmlns:w16se="http://schemas.microsoft.com/office/word/2015/wordml/symex">
             <w:pict>
               <v:shapetype w14:anchorId="676D2CC0" id="_x0000_t32" coordsize="21600,21600" o:spt="32" o:oned="t" path="m,l21600,21600e" filled="f">
                 <v:path arrowok="t" fillok="f" o:connecttype="none"/>
@@ -2003,7 +2003,7 @@
               </wp:anchor>
             </w:drawing>
           </mc:Choice>
-          <mc:Fallback xmlns:w16se="http://schemas.microsoft.com/office/word/2015/wordml/symex" xmlns:w16cid="http://schemas.microsoft.com/office/word/2016/wordml/cid" xmlns:am3d="http://schemas.microsoft.com/office/drawing/2017/model3d" xmlns:aink="http://schemas.microsoft.com/office/drawing/2016/ink" xmlns:cx8="http://schemas.microsoft.com/office/drawing/2016/5/14/chartex" xmlns:cx7="http://schemas.microsoft.com/office/drawing/2016/5/13/chartex" xmlns:cx6="http://schemas.microsoft.com/office/drawing/2016/5/12/chartex" xmlns:cx5="http://schemas.microsoft.com/office/drawing/2016/5/11/chartex" xmlns:cx4="http://schemas.microsoft.com/office/drawing/2016/5/10/chartex" xmlns:cx3="http://schemas.microsoft.com/office/drawing/2016/5/9/chartex" xmlns:cx2="http://schemas.microsoft.com/office/drawing/2015/10/21/chartex" xmlns:cx1="http://schemas.microsoft.com/office/drawing/2015/9/8/chartex" xmlns:cx="http://schemas.microsoft.com/office/drawing/2014/chartex">
+          <mc:Fallback xmlns:cx="http://schemas.microsoft.com/office/drawing/2014/chartex" xmlns:cx1="http://schemas.microsoft.com/office/drawing/2015/9/8/chartex" xmlns:cx2="http://schemas.microsoft.com/office/drawing/2015/10/21/chartex" xmlns:cx3="http://schemas.microsoft.com/office/drawing/2016/5/9/chartex" xmlns:cx4="http://schemas.microsoft.com/office/drawing/2016/5/10/chartex" xmlns:cx5="http://schemas.microsoft.com/office/drawing/2016/5/11/chartex" xmlns:cx6="http://schemas.microsoft.com/office/drawing/2016/5/12/chartex" xmlns:cx7="http://schemas.microsoft.com/office/drawing/2016/5/13/chartex" xmlns:cx8="http://schemas.microsoft.com/office/drawing/2016/5/14/chartex" xmlns:aink="http://schemas.microsoft.com/office/drawing/2016/ink" xmlns:am3d="http://schemas.microsoft.com/office/drawing/2017/model3d" xmlns:w16cid="http://schemas.microsoft.com/office/word/2016/wordml/cid" xmlns:w16se="http://schemas.microsoft.com/office/word/2015/wordml/symex">
             <w:pict>
               <v:shape w14:anchorId="29FAB86C" id="Connecteur droit avec flèche 8" o:spid="_x0000_s1026" type="#_x0000_t32" style="position:absolute;margin-left:253.15pt;margin-top:61.8pt;width:70.2pt;height:0;flip:x y;z-index:251675648;visibility:visible;mso-wrap-style:square;mso-width-percent:0;mso-height-percent:0;mso-wrap-distance-left:9pt;mso-wrap-distance-top:0;mso-wrap-distance-right:9pt;mso-wrap-distance-bottom:0;mso-position-horizontal:absolute;mso-position-horizontal-relative:text;mso-position-vertical:absolute;mso-position-vertical-relative:text;mso-width-percent:0;mso-height-percent:0;mso-width-relative:margin;mso-height-relative:margin" o:gfxdata="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" strokecolor="#4472c4 [3208]" strokeweight="4.5pt">
                 <v:stroke endarrow="block" joinstyle="miter"/>
@@ -2121,18 +2121,90 @@
           <w:szCs w:val="24"/>
           <w:lang w:val="fr-FR"/>
         </w:rPr>
-        <w:t>Appuyez sur B pour détruire des blocs en lien d’en poser, et vice et versa</w:t>
-      </w:r>
-    </w:p>
-    <w:p>
-      <w:pPr>
-        <w:rPr>
-          <w:rFonts w:ascii="Cambria Math" w:hAnsi="Cambria Math"/>
-          <w:lang w:val="fr-FR"/>
-        </w:rPr>
-      </w:pPr>
+        <w:t xml:space="preserve">Appuyez sur B pour </w:t>
+      </w:r>
+      <w:r>
+        <w:rPr>
+          <w:rFonts w:ascii="Worms 3D Full" w:hAnsi="Worms 3D Full"/>
+          <w:sz w:val="24"/>
+          <w:szCs w:val="24"/>
+          <w:lang w:val="fr-FR"/>
+        </w:rPr>
+        <w:t>pos</w:t>
+      </w:r>
+      <w:r>
+        <w:rPr>
+          <w:rFonts w:ascii="Worms 3D Full" w:hAnsi="Worms 3D Full"/>
+          <w:sz w:val="24"/>
+          <w:szCs w:val="24"/>
+          <w:lang w:val="fr-FR"/>
+        </w:rPr>
+        <w:t>e</w:t>
+      </w:r>
+      <w:r>
+        <w:rPr>
+          <w:rFonts w:ascii="Worms 3D Full" w:hAnsi="Worms 3D Full"/>
+          <w:sz w:val="24"/>
+          <w:szCs w:val="24"/>
+          <w:lang w:val="fr-FR"/>
+        </w:rPr>
+        <w:t>r</w:t>
+      </w:r>
+      <w:r>
+        <w:rPr>
+          <w:rFonts w:ascii="Worms 3D Full" w:hAnsi="Worms 3D Full"/>
+          <w:sz w:val="24"/>
+          <w:szCs w:val="24"/>
+          <w:lang w:val="fr-FR"/>
+        </w:rPr>
+        <w:t xml:space="preserve"> des blocs </w:t>
+      </w:r>
+      <w:r>
+        <w:rPr>
+          <w:rFonts w:ascii="Worms 3D Full" w:hAnsi="Worms 3D Full"/>
+          <w:sz w:val="24"/>
+          <w:szCs w:val="24"/>
+          <w:lang w:val="fr-FR"/>
+        </w:rPr>
+        <w:t>au lieu</w:t>
+      </w:r>
+      <w:r>
+        <w:rPr>
+          <w:rFonts w:ascii="Worms 3D Full" w:hAnsi="Worms 3D Full"/>
+          <w:sz w:val="24"/>
+          <w:szCs w:val="24"/>
+          <w:lang w:val="fr-FR"/>
+        </w:rPr>
+        <w:t xml:space="preserve"> d’en </w:t>
+      </w:r>
+      <w:r>
+        <w:rPr>
+          <w:rFonts w:ascii="Worms 3D Full" w:hAnsi="Worms 3D Full"/>
+          <w:sz w:val="24"/>
+          <w:szCs w:val="24"/>
+          <w:lang w:val="fr-FR"/>
+        </w:rPr>
+        <w:t>détruire</w:t>
+      </w:r>
+      <w:r>
+        <w:rPr>
+          <w:rFonts w:ascii="Worms 3D Full" w:hAnsi="Worms 3D Full"/>
+          <w:sz w:val="24"/>
+          <w:szCs w:val="24"/>
+          <w:lang w:val="fr-FR"/>
+        </w:rPr>
+        <w:t>, et vice et versa</w:t>
+      </w:r>
       <w:bookmarkStart w:id="0" w:name="_GoBack"/>
       <w:bookmarkEnd w:id="0"/>
+    </w:p>
+    <w:p>
+      <w:pPr>
+        <w:rPr>
+          <w:rFonts w:ascii="Cambria Math" w:hAnsi="Cambria Math"/>
+          <w:lang w:val="fr-FR"/>
+        </w:rPr>
+      </w:pPr>
     </w:p>
     <w:sectPr>
       <w:pgSz w:w="11906" w:h="16838"/>

</xml_diff>